<commit_message>
POC for new metric window
Need to add more and a popout option
</commit_message>
<xml_diff>
--- a/Assets/Dragonsort Documentation.docx
+++ b/Assets/Dragonsort Documentation.docx
@@ -1,6 +1,6 @@
 
 <file path=word/document.xml><?xml version="1.0" encoding="utf-8"?>
-<w:document xmlns:wpc="http://schemas.microsoft.com/office/word/2010/wordprocessingCanvas" xmlns:cx="http://schemas.microsoft.com/office/drawing/2014/chartex" xmlns:cx1="http://schemas.microsoft.com/office/drawing/2015/9/8/chartex" xmlns:cx2="http://schemas.microsoft.com/office/drawing/2015/10/21/chartex" xmlns:cx3="http://schemas.microsoft.com/office/drawing/2016/5/9/chartex" xmlns:cx4="http://schemas.microsoft.com/office/drawing/2016/5/10/chartex" xmlns:cx5="http://schemas.microsoft.com/office/drawing/2016/5/11/chartex" xmlns:cx6="http://schemas.microsoft.com/office/drawing/2016/5/12/chartex" xmlns:cx7="http://schemas.microsoft.com/office/drawing/2016/5/13/chartex" xmlns:cx8="http://schemas.microsoft.com/office/drawing/2016/5/14/chartex" xmlns:mc="http://schemas.openxmlformats.org/markup-compatibility/2006" xmlns:aink="http://schemas.microsoft.com/office/drawing/2016/ink" xmlns:am3d="http://schemas.microsoft.com/office/drawing/2017/model3d" xmlns:o="urn:schemas-microsoft-com:office:office" xmlns:r="http://schemas.openxmlformats.org/officeDocument/2006/relationships" xmlns:m="http://schemas.openxmlformats.org/officeDocument/2006/math" xmlns:v="urn:schemas-microsoft-com:vml" xmlns:wp14="http://schemas.microsoft.com/office/word/2010/wordprocessingDrawing" xmlns:wp="http://schemas.openxmlformats.org/drawingml/2006/wordprocessingDrawing" xmlns:w10="urn:schemas-microsoft-com:office:word" xmlns:w="http://schemas.openxmlformats.org/wordprocessingml/2006/main" xmlns:w14="http://schemas.microsoft.com/office/word/2010/wordml" xmlns:w15="http://schemas.microsoft.com/office/word/2012/wordml" xmlns:w16cex="http://schemas.microsoft.com/office/word/2018/wordml/cex" xmlns:w16cid="http://schemas.microsoft.com/office/word/2016/wordml/cid" xmlns:w16="http://schemas.microsoft.com/office/word/2018/wordml" xmlns:w16sdtdh="http://schemas.microsoft.com/office/word/2020/wordml/sdtdatahash" xmlns:w16se="http://schemas.microsoft.com/office/word/2015/wordml/symex" xmlns:wpg="http://schemas.microsoft.com/office/word/2010/wordprocessingGroup" xmlns:wpi="http://schemas.microsoft.com/office/word/2010/wordprocessingInk" xmlns:wne="http://schemas.microsoft.com/office/word/2006/wordml" xmlns:wps="http://schemas.microsoft.com/office/word/2010/wordprocessingShape" mc:Ignorable="w14 w15 w16se w16cid w16 w16cex w16sdtdh wp14">
+<w:document xmlns:wpc="http://schemas.microsoft.com/office/word/2010/wordprocessingCanvas" xmlns:cx="http://schemas.microsoft.com/office/drawing/2014/chartex" xmlns:cx1="http://schemas.microsoft.com/office/drawing/2015/9/8/chartex" xmlns:cx2="http://schemas.microsoft.com/office/drawing/2015/10/21/chartex" xmlns:cx3="http://schemas.microsoft.com/office/drawing/2016/5/9/chartex" xmlns:cx4="http://schemas.microsoft.com/office/drawing/2016/5/10/chartex" xmlns:cx5="http://schemas.microsoft.com/office/drawing/2016/5/11/chartex" xmlns:cx6="http://schemas.microsoft.com/office/drawing/2016/5/12/chartex" xmlns:cx7="http://schemas.microsoft.com/office/drawing/2016/5/13/chartex" xmlns:cx8="http://schemas.microsoft.com/office/drawing/2016/5/14/chartex" xmlns:mc="http://schemas.openxmlformats.org/markup-compatibility/2006" xmlns:aink="http://schemas.microsoft.com/office/drawing/2016/ink" xmlns:am3d="http://schemas.microsoft.com/office/drawing/2017/model3d" xmlns:o="urn:schemas-microsoft-com:office:office" xmlns:oel="http://schemas.microsoft.com/office/2019/extlst" xmlns:r="http://schemas.openxmlformats.org/officeDocument/2006/relationships" xmlns:m="http://schemas.openxmlformats.org/officeDocument/2006/math" xmlns:v="urn:schemas-microsoft-com:vml" xmlns:wp14="http://schemas.microsoft.com/office/word/2010/wordprocessingDrawing" xmlns:wp="http://schemas.openxmlformats.org/drawingml/2006/wordprocessingDrawing" xmlns:w10="urn:schemas-microsoft-com:office:word" xmlns:w="http://schemas.openxmlformats.org/wordprocessingml/2006/main" xmlns:w14="http://schemas.microsoft.com/office/word/2010/wordml" xmlns:w15="http://schemas.microsoft.com/office/word/2012/wordml" xmlns:w16cex="http://schemas.microsoft.com/office/word/2018/wordml/cex" xmlns:w16cid="http://schemas.microsoft.com/office/word/2016/wordml/cid" xmlns:w16="http://schemas.microsoft.com/office/word/2018/wordml" xmlns:w16sdtdh="http://schemas.microsoft.com/office/word/2020/wordml/sdtdatahash" xmlns:w16se="http://schemas.microsoft.com/office/word/2015/wordml/symex" xmlns:wpg="http://schemas.microsoft.com/office/word/2010/wordprocessingGroup" xmlns:wpi="http://schemas.microsoft.com/office/word/2010/wordprocessingInk" xmlns:wne="http://schemas.microsoft.com/office/word/2006/wordml" xmlns:wps="http://schemas.microsoft.com/office/word/2010/wordprocessingShape" mc:Ignorable="w14 w15 w16se w16cid w16 w16cex w16sdtdh wp14">
   <w:body>
     <w:p>
       <w:pPr>
@@ -269,7 +269,16 @@
           <w:sz w:val="32"/>
           <w:szCs w:val="32"/>
         </w:rPr>
-        <w:t>28/02/20</w:t>
+        <w:t>28/02/2</w:t>
+      </w:r>
+      <w:r>
+        <w:rPr>
+          <w:b/>
+          <w:bCs/>
+          <w:sz w:val="32"/>
+          <w:szCs w:val="32"/>
+        </w:rPr>
+        <w:t>4</w:t>
       </w:r>
       <w:r>
         <w:rPr>
@@ -1474,27 +1483,7 @@
           <w:sz w:val="22"/>
           <w:szCs w:val="22"/>
         </w:rPr>
-        <w:t>. While feature-based approach is more general, template matching tends to be faster and more accurate in some cases. The performance of feature-based clustering depends on the feature extraction algorithms (</w:t>
-      </w:r>
-      <w:proofErr w:type="gramStart"/>
-      <w:r>
-        <w:rPr>
-          <w:rStyle w:val="normaltextrun"/>
-          <w:rFonts w:ascii="Calibri" w:hAnsi="Calibri" w:cs="Calibri"/>
-          <w:sz w:val="22"/>
-          <w:szCs w:val="22"/>
-        </w:rPr>
-        <w:t>e.g.</w:t>
-      </w:r>
-      <w:proofErr w:type="gramEnd"/>
-      <w:r>
-        <w:rPr>
-          <w:rStyle w:val="normaltextrun"/>
-          <w:rFonts w:ascii="Calibri" w:hAnsi="Calibri" w:cs="Calibri"/>
-          <w:sz w:val="22"/>
-          <w:szCs w:val="22"/>
-        </w:rPr>
-        <w:t xml:space="preserve"> PCA, wavelet, neural network). To have sufficiently robust feature space, the sample size (spikes) must be large enough. The user would then have to decide on where to draw the boundaries between different clusters in the </w:t>
+        <w:t>. While feature-based approach is more general, template matching tends to be faster and more accurate in some cases. The performance of feature-based clustering depends on the feature extraction algorithms (e.g. PCA, wavelet, neural network). To have sufficiently robust feature space, the sample size (spikes) must be large enough. The user would then have to decide on where to draw the boundaries between different clusters in the </w:t>
       </w:r>
       <w:r>
         <w:rPr>
@@ -1993,27 +1982,7 @@
           <w:sz w:val="22"/>
           <w:szCs w:val="22"/>
         </w:rPr>
-        <w:t>Data with relatively small spike sample (</w:t>
-      </w:r>
-      <w:proofErr w:type="gramStart"/>
-      <w:r>
-        <w:rPr>
-          <w:rStyle w:val="normaltextrun"/>
-          <w:rFonts w:ascii="Calibri" w:hAnsi="Calibri" w:cs="Calibri"/>
-          <w:sz w:val="22"/>
-          <w:szCs w:val="22"/>
-        </w:rPr>
-        <w:t>i.e.</w:t>
-      </w:r>
-      <w:proofErr w:type="gramEnd"/>
-      <w:r>
-        <w:rPr>
-          <w:rStyle w:val="normaltextrun"/>
-          <w:rFonts w:ascii="Calibri" w:hAnsi="Calibri" w:cs="Calibri"/>
-          <w:sz w:val="22"/>
-          <w:szCs w:val="22"/>
-        </w:rPr>
-        <w:t xml:space="preserve"> &lt; 500 spikes/unit) so direct feature-based statistics might not be powerful enough.</w:t>
+        <w:t>Data with relatively small spike sample (i.e. &lt; 500 spikes/unit) so direct feature-based statistics might not be powerful enough.</w:t>
       </w:r>
       <w:r>
         <w:rPr>
@@ -2455,19 +2424,19 @@
           <w:szCs w:val="22"/>
         </w:rPr>
         <w:lastRenderedPageBreak/>
-        <w:t>limits the number of neurons that can be recorded simultaneously simply due to the technical challenge (</w:t>
-      </w:r>
-      <w:proofErr w:type="gramStart"/>
+        <w:t>limits the number of neurons that can be recorded simultaneously simply due to the technical challenge (i.e. patching multiple cells at the same time). </w:t>
+      </w:r>
       <w:r>
         <w:rPr>
           <w:rStyle w:val="normaltextrun"/>
           <w:rFonts w:ascii="Calibri" w:hAnsi="Calibri" w:cs="Calibri"/>
-          <w:sz w:val="22"/>
-          <w:szCs w:val="22"/>
-        </w:rPr>
-        <w:t>i.e.</w:t>
-      </w:r>
-      <w:proofErr w:type="gramEnd"/>
+          <w:b/>
+          <w:bCs/>
+          <w:sz w:val="22"/>
+          <w:szCs w:val="22"/>
+        </w:rPr>
+        <w:t>Functional imaging</w:t>
+      </w:r>
       <w:r>
         <w:rPr>
           <w:rStyle w:val="normaltextrun"/>
@@ -2475,47 +2444,7 @@
           <w:sz w:val="22"/>
           <w:szCs w:val="22"/>
         </w:rPr>
-        <w:t xml:space="preserve"> patching multiple cells at the same time). </w:t>
-      </w:r>
-      <w:r>
-        <w:rPr>
-          <w:rStyle w:val="normaltextrun"/>
-          <w:rFonts w:ascii="Calibri" w:hAnsi="Calibri" w:cs="Calibri"/>
-          <w:b/>
-          <w:bCs/>
-          <w:sz w:val="22"/>
-          <w:szCs w:val="22"/>
-        </w:rPr>
-        <w:t>Functional imaging</w:t>
-      </w:r>
-      <w:r>
-        <w:rPr>
-          <w:rStyle w:val="normaltextrun"/>
-          <w:rFonts w:ascii="Calibri" w:hAnsi="Calibri" w:cs="Calibri"/>
-          <w:sz w:val="22"/>
-          <w:szCs w:val="22"/>
-        </w:rPr>
-        <w:t> (</w:t>
-      </w:r>
-      <w:proofErr w:type="gramStart"/>
-      <w:r>
-        <w:rPr>
-          <w:rStyle w:val="normaltextrun"/>
-          <w:rFonts w:ascii="Calibri" w:hAnsi="Calibri" w:cs="Calibri"/>
-          <w:sz w:val="22"/>
-          <w:szCs w:val="22"/>
-        </w:rPr>
-        <w:t>e.g.</w:t>
-      </w:r>
-      <w:proofErr w:type="gramEnd"/>
-      <w:r>
-        <w:rPr>
-          <w:rStyle w:val="normaltextrun"/>
-          <w:rFonts w:ascii="Calibri" w:hAnsi="Calibri" w:cs="Calibri"/>
-          <w:sz w:val="22"/>
-          <w:szCs w:val="22"/>
-        </w:rPr>
-        <w:t xml:space="preserve"> calcium and voltage imaging) can easily replace the activation level questions but cannot easily replace electrophysiology for information encoding questions. </w:t>
+        <w:t> (e.g. calcium and voltage imaging) can easily replace the activation level questions but cannot easily replace electrophysiology for information encoding questions. </w:t>
       </w:r>
       <w:r>
         <w:rPr>
@@ -2852,40 +2781,6 @@
           <w:b/>
           <w:bCs/>
         </w:rPr>
-        <w:t xml:space="preserve"> junk units </w:t>
-      </w:r>
-      <w:r>
-        <w:t>(</w:t>
-      </w:r>
-      <w:r>
-        <w:t>identify noise spikes and remove them</w:t>
-      </w:r>
-      <w:r>
-        <w:t>)</w:t>
-      </w:r>
-    </w:p>
-    <w:p>
-      <w:pPr>
-        <w:pStyle w:val="ListParagraph"/>
-        <w:numPr>
-          <w:ilvl w:val="1"/>
-          <w:numId w:val="6"/>
-        </w:numPr>
-      </w:pPr>
-      <w:proofErr w:type="spellStart"/>
-      <w:r>
-        <w:rPr>
-          <w:b/>
-          <w:bCs/>
-        </w:rPr>
-        <w:t>Autocreate</w:t>
-      </w:r>
-      <w:proofErr w:type="spellEnd"/>
-      <w:r>
-        <w:rPr>
-          <w:b/>
-          <w:bCs/>
-        </w:rPr>
         <w:t xml:space="preserve"> units</w:t>
       </w:r>
       <w:r>
@@ -3196,6 +3091,38 @@
           <w:b/>
         </w:rPr>
       </w:pPr>
+      <w:proofErr w:type="spellStart"/>
+      <w:r>
+        <w:rPr>
+          <w:b/>
+        </w:rPr>
+        <w:t>Autosort</w:t>
+      </w:r>
+      <w:proofErr w:type="spellEnd"/>
+      <w:r>
+        <w:rPr>
+          <w:b/>
+        </w:rPr>
+        <w:t xml:space="preserve"> batch</w:t>
+      </w:r>
+      <w:r>
+        <w:rPr>
+          <w:bCs/>
+        </w:rPr>
+        <w:t xml:space="preserve"> then curate</w:t>
+      </w:r>
+    </w:p>
+    <w:p>
+      <w:pPr>
+        <w:pStyle w:val="ListParagraph"/>
+        <w:numPr>
+          <w:ilvl w:val="0"/>
+          <w:numId w:val="3"/>
+        </w:numPr>
+        <w:rPr>
+          <w:b/>
+        </w:rPr>
+      </w:pPr>
       <w:r>
         <w:t xml:space="preserve">Initial rough </w:t>
       </w:r>
@@ -3226,8 +3153,13 @@
         <w:t>)</w:t>
       </w:r>
       <w:r>
-        <w:t xml:space="preserve"> – assign ~50% of unassigned spikes</w:t>
-      </w:r>
+        <w:t xml:space="preserve"> – assign ~50% of unassigned </w:t>
+      </w:r>
+      <w:proofErr w:type="gramStart"/>
+      <w:r>
+        <w:t>spikes</w:t>
+      </w:r>
+      <w:proofErr w:type="gramEnd"/>
     </w:p>
     <w:p>
       <w:pPr>
@@ -5153,15 +5085,7 @@
           </w:tcPr>
           <w:p>
             <w:r>
-              <w:t xml:space="preserve">Opens tag manager popup, where you can add, </w:t>
-            </w:r>
-            <w:proofErr w:type="gramStart"/>
-            <w:r>
-              <w:t>remove</w:t>
-            </w:r>
-            <w:proofErr w:type="gramEnd"/>
-            <w:r>
-              <w:t xml:space="preserve"> and assign tags to units</w:t>
+              <w:t>Opens tag manager popup, where you can add, remove and assign tags to units</w:t>
             </w:r>
           </w:p>
         </w:tc>
@@ -5243,11 +5167,9 @@
             <w:pPr>
               <w:spacing w:after="160" w:line="259" w:lineRule="auto"/>
             </w:pPr>
-            <w:proofErr w:type="spellStart"/>
             <w:r>
               <w:t>Prev</w:t>
             </w:r>
-            <w:proofErr w:type="spellEnd"/>
           </w:p>
         </w:tc>
         <w:tc>
@@ -5811,15 +5733,7 @@
           </w:tcPr>
           <w:p>
             <w:r>
-              <w:t xml:space="preserve">Redo the last unit-altering </w:t>
-            </w:r>
-            <w:proofErr w:type="gramStart"/>
-            <w:r>
-              <w:t>action, if</w:t>
-            </w:r>
-            <w:proofErr w:type="gramEnd"/>
-            <w:r>
-              <w:t xml:space="preserve"> you have used undo</w:t>
+              <w:t>Redo the last unit-altering action, if you have used undo</w:t>
             </w:r>
           </w:p>
         </w:tc>
@@ -7441,7 +7355,7 @@
 </file>
 
 <file path=word/endnotes.xml><?xml version="1.0" encoding="utf-8"?>
-<w:endnotes xmlns:wpc="http://schemas.microsoft.com/office/word/2010/wordprocessingCanvas" xmlns:cx="http://schemas.microsoft.com/office/drawing/2014/chartex" xmlns:cx1="http://schemas.microsoft.com/office/drawing/2015/9/8/chartex" xmlns:cx2="http://schemas.microsoft.com/office/drawing/2015/10/21/chartex" xmlns:cx3="http://schemas.microsoft.com/office/drawing/2016/5/9/chartex" xmlns:cx4="http://schemas.microsoft.com/office/drawing/2016/5/10/chartex" xmlns:cx5="http://schemas.microsoft.com/office/drawing/2016/5/11/chartex" xmlns:cx6="http://schemas.microsoft.com/office/drawing/2016/5/12/chartex" xmlns:cx7="http://schemas.microsoft.com/office/drawing/2016/5/13/chartex" xmlns:cx8="http://schemas.microsoft.com/office/drawing/2016/5/14/chartex" xmlns:mc="http://schemas.openxmlformats.org/markup-compatibility/2006" xmlns:aink="http://schemas.microsoft.com/office/drawing/2016/ink" xmlns:am3d="http://schemas.microsoft.com/office/drawing/2017/model3d" xmlns:o="urn:schemas-microsoft-com:office:office" xmlns:r="http://schemas.openxmlformats.org/officeDocument/2006/relationships" xmlns:m="http://schemas.openxmlformats.org/officeDocument/2006/math" xmlns:v="urn:schemas-microsoft-com:vml" xmlns:wp14="http://schemas.microsoft.com/office/word/2010/wordprocessingDrawing" xmlns:wp="http://schemas.openxmlformats.org/drawingml/2006/wordprocessingDrawing" xmlns:w10="urn:schemas-microsoft-com:office:word" xmlns:w="http://schemas.openxmlformats.org/wordprocessingml/2006/main" xmlns:w14="http://schemas.microsoft.com/office/word/2010/wordml" xmlns:w15="http://schemas.microsoft.com/office/word/2012/wordml" xmlns:w16cex="http://schemas.microsoft.com/office/word/2018/wordml/cex" xmlns:w16cid="http://schemas.microsoft.com/office/word/2016/wordml/cid" xmlns:w16="http://schemas.microsoft.com/office/word/2018/wordml" xmlns:w16sdtdh="http://schemas.microsoft.com/office/word/2020/wordml/sdtdatahash" xmlns:w16se="http://schemas.microsoft.com/office/word/2015/wordml/symex" xmlns:wpg="http://schemas.microsoft.com/office/word/2010/wordprocessingGroup" xmlns:wpi="http://schemas.microsoft.com/office/word/2010/wordprocessingInk" xmlns:wne="http://schemas.microsoft.com/office/word/2006/wordml" xmlns:wps="http://schemas.microsoft.com/office/word/2010/wordprocessingShape" mc:Ignorable="w14 w15 w16se w16cid w16 w16cex w16sdtdh wp14">
+<w:endnotes xmlns:wpc="http://schemas.microsoft.com/office/word/2010/wordprocessingCanvas" xmlns:cx="http://schemas.microsoft.com/office/drawing/2014/chartex" xmlns:cx1="http://schemas.microsoft.com/office/drawing/2015/9/8/chartex" xmlns:cx2="http://schemas.microsoft.com/office/drawing/2015/10/21/chartex" xmlns:cx3="http://schemas.microsoft.com/office/drawing/2016/5/9/chartex" xmlns:cx4="http://schemas.microsoft.com/office/drawing/2016/5/10/chartex" xmlns:cx5="http://schemas.microsoft.com/office/drawing/2016/5/11/chartex" xmlns:cx6="http://schemas.microsoft.com/office/drawing/2016/5/12/chartex" xmlns:cx7="http://schemas.microsoft.com/office/drawing/2016/5/13/chartex" xmlns:cx8="http://schemas.microsoft.com/office/drawing/2016/5/14/chartex" xmlns:mc="http://schemas.openxmlformats.org/markup-compatibility/2006" xmlns:aink="http://schemas.microsoft.com/office/drawing/2016/ink" xmlns:am3d="http://schemas.microsoft.com/office/drawing/2017/model3d" xmlns:o="urn:schemas-microsoft-com:office:office" xmlns:oel="http://schemas.microsoft.com/office/2019/extlst" xmlns:r="http://schemas.openxmlformats.org/officeDocument/2006/relationships" xmlns:m="http://schemas.openxmlformats.org/officeDocument/2006/math" xmlns:v="urn:schemas-microsoft-com:vml" xmlns:wp14="http://schemas.microsoft.com/office/word/2010/wordprocessingDrawing" xmlns:wp="http://schemas.openxmlformats.org/drawingml/2006/wordprocessingDrawing" xmlns:w10="urn:schemas-microsoft-com:office:word" xmlns:w="http://schemas.openxmlformats.org/wordprocessingml/2006/main" xmlns:w14="http://schemas.microsoft.com/office/word/2010/wordml" xmlns:w15="http://schemas.microsoft.com/office/word/2012/wordml" xmlns:w16cex="http://schemas.microsoft.com/office/word/2018/wordml/cex" xmlns:w16cid="http://schemas.microsoft.com/office/word/2016/wordml/cid" xmlns:w16="http://schemas.microsoft.com/office/word/2018/wordml" xmlns:w16sdtdh="http://schemas.microsoft.com/office/word/2020/wordml/sdtdatahash" xmlns:w16se="http://schemas.microsoft.com/office/word/2015/wordml/symex" xmlns:wpg="http://schemas.microsoft.com/office/word/2010/wordprocessingGroup" xmlns:wpi="http://schemas.microsoft.com/office/word/2010/wordprocessingInk" xmlns:wne="http://schemas.microsoft.com/office/word/2006/wordml" xmlns:wps="http://schemas.microsoft.com/office/word/2010/wordprocessingShape" mc:Ignorable="w14 w15 w16se w16cid w16 w16cex w16sdtdh wp14">
   <w:endnote w:type="separator" w:id="-1">
     <w:p>
       <w:pPr>
@@ -7466,7 +7380,7 @@
 </file>
 
 <file path=word/footer1.xml><?xml version="1.0" encoding="utf-8"?>
-<w:ftr xmlns:wpc="http://schemas.microsoft.com/office/word/2010/wordprocessingCanvas" xmlns:cx="http://schemas.microsoft.com/office/drawing/2014/chartex" xmlns:cx1="http://schemas.microsoft.com/office/drawing/2015/9/8/chartex" xmlns:cx2="http://schemas.microsoft.com/office/drawing/2015/10/21/chartex" xmlns:cx3="http://schemas.microsoft.com/office/drawing/2016/5/9/chartex" xmlns:cx4="http://schemas.microsoft.com/office/drawing/2016/5/10/chartex" xmlns:cx5="http://schemas.microsoft.com/office/drawing/2016/5/11/chartex" xmlns:cx6="http://schemas.microsoft.com/office/drawing/2016/5/12/chartex" xmlns:cx7="http://schemas.microsoft.com/office/drawing/2016/5/13/chartex" xmlns:cx8="http://schemas.microsoft.com/office/drawing/2016/5/14/chartex" xmlns:mc="http://schemas.openxmlformats.org/markup-compatibility/2006" xmlns:aink="http://schemas.microsoft.com/office/drawing/2016/ink" xmlns:am3d="http://schemas.microsoft.com/office/drawing/2017/model3d" xmlns:o="urn:schemas-microsoft-com:office:office" xmlns:r="http://schemas.openxmlformats.org/officeDocument/2006/relationships" xmlns:m="http://schemas.openxmlformats.org/officeDocument/2006/math" xmlns:v="urn:schemas-microsoft-com:vml" xmlns:wp14="http://schemas.microsoft.com/office/word/2010/wordprocessingDrawing" xmlns:wp="http://schemas.openxmlformats.org/drawingml/2006/wordprocessingDrawing" xmlns:w10="urn:schemas-microsoft-com:office:word" xmlns:w="http://schemas.openxmlformats.org/wordprocessingml/2006/main" xmlns:w14="http://schemas.microsoft.com/office/word/2010/wordml" xmlns:w15="http://schemas.microsoft.com/office/word/2012/wordml" xmlns:w16cex="http://schemas.microsoft.com/office/word/2018/wordml/cex" xmlns:w16cid="http://schemas.microsoft.com/office/word/2016/wordml/cid" xmlns:w16="http://schemas.microsoft.com/office/word/2018/wordml" xmlns:w16sdtdh="http://schemas.microsoft.com/office/word/2020/wordml/sdtdatahash" xmlns:w16se="http://schemas.microsoft.com/office/word/2015/wordml/symex" xmlns:wpg="http://schemas.microsoft.com/office/word/2010/wordprocessingGroup" xmlns:wpi="http://schemas.microsoft.com/office/word/2010/wordprocessingInk" xmlns:wne="http://schemas.microsoft.com/office/word/2006/wordml" xmlns:wps="http://schemas.microsoft.com/office/word/2010/wordprocessingShape" mc:Ignorable="w14 w15 w16se w16cid w16 w16cex w16sdtdh wp14">
+<w:ftr xmlns:wpc="http://schemas.microsoft.com/office/word/2010/wordprocessingCanvas" xmlns:cx="http://schemas.microsoft.com/office/drawing/2014/chartex" xmlns:cx1="http://schemas.microsoft.com/office/drawing/2015/9/8/chartex" xmlns:cx2="http://schemas.microsoft.com/office/drawing/2015/10/21/chartex" xmlns:cx3="http://schemas.microsoft.com/office/drawing/2016/5/9/chartex" xmlns:cx4="http://schemas.microsoft.com/office/drawing/2016/5/10/chartex" xmlns:cx5="http://schemas.microsoft.com/office/drawing/2016/5/11/chartex" xmlns:cx6="http://schemas.microsoft.com/office/drawing/2016/5/12/chartex" xmlns:cx7="http://schemas.microsoft.com/office/drawing/2016/5/13/chartex" xmlns:cx8="http://schemas.microsoft.com/office/drawing/2016/5/14/chartex" xmlns:mc="http://schemas.openxmlformats.org/markup-compatibility/2006" xmlns:aink="http://schemas.microsoft.com/office/drawing/2016/ink" xmlns:am3d="http://schemas.microsoft.com/office/drawing/2017/model3d" xmlns:o="urn:schemas-microsoft-com:office:office" xmlns:oel="http://schemas.microsoft.com/office/2019/extlst" xmlns:r="http://schemas.openxmlformats.org/officeDocument/2006/relationships" xmlns:m="http://schemas.openxmlformats.org/officeDocument/2006/math" xmlns:v="urn:schemas-microsoft-com:vml" xmlns:wp14="http://schemas.microsoft.com/office/word/2010/wordprocessingDrawing" xmlns:wp="http://schemas.openxmlformats.org/drawingml/2006/wordprocessingDrawing" xmlns:w10="urn:schemas-microsoft-com:office:word" xmlns:w="http://schemas.openxmlformats.org/wordprocessingml/2006/main" xmlns:w14="http://schemas.microsoft.com/office/word/2010/wordml" xmlns:w15="http://schemas.microsoft.com/office/word/2012/wordml" xmlns:w16cex="http://schemas.microsoft.com/office/word/2018/wordml/cex" xmlns:w16cid="http://schemas.microsoft.com/office/word/2016/wordml/cid" xmlns:w16="http://schemas.microsoft.com/office/word/2018/wordml" xmlns:w16sdtdh="http://schemas.microsoft.com/office/word/2020/wordml/sdtdatahash" xmlns:w16se="http://schemas.microsoft.com/office/word/2015/wordml/symex" xmlns:wpg="http://schemas.microsoft.com/office/word/2010/wordprocessingGroup" xmlns:wpi="http://schemas.microsoft.com/office/word/2010/wordprocessingInk" xmlns:wne="http://schemas.microsoft.com/office/word/2006/wordml" xmlns:wps="http://schemas.microsoft.com/office/word/2010/wordprocessingShape" mc:Ignorable="w14 w15 w16se w16cid w16 w16cex w16sdtdh wp14">
   <w:sdt>
     <w:sdtPr>
       <w:id w:val="-1054851042"/>
@@ -7519,7 +7433,7 @@
 </file>
 
 <file path=word/footnotes.xml><?xml version="1.0" encoding="utf-8"?>
-<w:footnotes xmlns:wpc="http://schemas.microsoft.com/office/word/2010/wordprocessingCanvas" xmlns:cx="http://schemas.microsoft.com/office/drawing/2014/chartex" xmlns:cx1="http://schemas.microsoft.com/office/drawing/2015/9/8/chartex" xmlns:cx2="http://schemas.microsoft.com/office/drawing/2015/10/21/chartex" xmlns:cx3="http://schemas.microsoft.com/office/drawing/2016/5/9/chartex" xmlns:cx4="http://schemas.microsoft.com/office/drawing/2016/5/10/chartex" xmlns:cx5="http://schemas.microsoft.com/office/drawing/2016/5/11/chartex" xmlns:cx6="http://schemas.microsoft.com/office/drawing/2016/5/12/chartex" xmlns:cx7="http://schemas.microsoft.com/office/drawing/2016/5/13/chartex" xmlns:cx8="http://schemas.microsoft.com/office/drawing/2016/5/14/chartex" xmlns:mc="http://schemas.openxmlformats.org/markup-compatibility/2006" xmlns:aink="http://schemas.microsoft.com/office/drawing/2016/ink" xmlns:am3d="http://schemas.microsoft.com/office/drawing/2017/model3d" xmlns:o="urn:schemas-microsoft-com:office:office" xmlns:r="http://schemas.openxmlformats.org/officeDocument/2006/relationships" xmlns:m="http://schemas.openxmlformats.org/officeDocument/2006/math" xmlns:v="urn:schemas-microsoft-com:vml" xmlns:wp14="http://schemas.microsoft.com/office/word/2010/wordprocessingDrawing" xmlns:wp="http://schemas.openxmlformats.org/drawingml/2006/wordprocessingDrawing" xmlns:w10="urn:schemas-microsoft-com:office:word" xmlns:w="http://schemas.openxmlformats.org/wordprocessingml/2006/main" xmlns:w14="http://schemas.microsoft.com/office/word/2010/wordml" xmlns:w15="http://schemas.microsoft.com/office/word/2012/wordml" xmlns:w16cex="http://schemas.microsoft.com/office/word/2018/wordml/cex" xmlns:w16cid="http://schemas.microsoft.com/office/word/2016/wordml/cid" xmlns:w16="http://schemas.microsoft.com/office/word/2018/wordml" xmlns:w16sdtdh="http://schemas.microsoft.com/office/word/2020/wordml/sdtdatahash" xmlns:w16se="http://schemas.microsoft.com/office/word/2015/wordml/symex" xmlns:wpg="http://schemas.microsoft.com/office/word/2010/wordprocessingGroup" xmlns:wpi="http://schemas.microsoft.com/office/word/2010/wordprocessingInk" xmlns:wne="http://schemas.microsoft.com/office/word/2006/wordml" xmlns:wps="http://schemas.microsoft.com/office/word/2010/wordprocessingShape" mc:Ignorable="w14 w15 w16se w16cid w16 w16cex w16sdtdh wp14">
+<w:footnotes xmlns:wpc="http://schemas.microsoft.com/office/word/2010/wordprocessingCanvas" xmlns:cx="http://schemas.microsoft.com/office/drawing/2014/chartex" xmlns:cx1="http://schemas.microsoft.com/office/drawing/2015/9/8/chartex" xmlns:cx2="http://schemas.microsoft.com/office/drawing/2015/10/21/chartex" xmlns:cx3="http://schemas.microsoft.com/office/drawing/2016/5/9/chartex" xmlns:cx4="http://schemas.microsoft.com/office/drawing/2016/5/10/chartex" xmlns:cx5="http://schemas.microsoft.com/office/drawing/2016/5/11/chartex" xmlns:cx6="http://schemas.microsoft.com/office/drawing/2016/5/12/chartex" xmlns:cx7="http://schemas.microsoft.com/office/drawing/2016/5/13/chartex" xmlns:cx8="http://schemas.microsoft.com/office/drawing/2016/5/14/chartex" xmlns:mc="http://schemas.openxmlformats.org/markup-compatibility/2006" xmlns:aink="http://schemas.microsoft.com/office/drawing/2016/ink" xmlns:am3d="http://schemas.microsoft.com/office/drawing/2017/model3d" xmlns:o="urn:schemas-microsoft-com:office:office" xmlns:oel="http://schemas.microsoft.com/office/2019/extlst" xmlns:r="http://schemas.openxmlformats.org/officeDocument/2006/relationships" xmlns:m="http://schemas.openxmlformats.org/officeDocument/2006/math" xmlns:v="urn:schemas-microsoft-com:vml" xmlns:wp14="http://schemas.microsoft.com/office/word/2010/wordprocessingDrawing" xmlns:wp="http://schemas.openxmlformats.org/drawingml/2006/wordprocessingDrawing" xmlns:w10="urn:schemas-microsoft-com:office:word" xmlns:w="http://schemas.openxmlformats.org/wordprocessingml/2006/main" xmlns:w14="http://schemas.microsoft.com/office/word/2010/wordml" xmlns:w15="http://schemas.microsoft.com/office/word/2012/wordml" xmlns:w16cex="http://schemas.microsoft.com/office/word/2018/wordml/cex" xmlns:w16cid="http://schemas.microsoft.com/office/word/2016/wordml/cid" xmlns:w16="http://schemas.microsoft.com/office/word/2018/wordml" xmlns:w16sdtdh="http://schemas.microsoft.com/office/word/2020/wordml/sdtdatahash" xmlns:w16se="http://schemas.microsoft.com/office/word/2015/wordml/symex" xmlns:wpg="http://schemas.microsoft.com/office/word/2010/wordprocessingGroup" xmlns:wpi="http://schemas.microsoft.com/office/word/2010/wordprocessingInk" xmlns:wne="http://schemas.microsoft.com/office/word/2006/wordml" xmlns:wps="http://schemas.microsoft.com/office/word/2010/wordprocessingShape" mc:Ignorable="w14 w15 w16se w16cid w16 w16cex w16sdtdh wp14">
   <w:footnote w:type="separator" w:id="-1">
     <w:p>
       <w:pPr>
@@ -7544,7 +7458,7 @@
 </file>
 
 <file path=word/numbering.xml><?xml version="1.0" encoding="utf-8"?>
-<w:numbering xmlns:wpc="http://schemas.microsoft.com/office/word/2010/wordprocessingCanvas" xmlns:cx="http://schemas.microsoft.com/office/drawing/2014/chartex" xmlns:cx1="http://schemas.microsoft.com/office/drawing/2015/9/8/chartex" xmlns:cx2="http://schemas.microsoft.com/office/drawing/2015/10/21/chartex" xmlns:cx3="http://schemas.microsoft.com/office/drawing/2016/5/9/chartex" xmlns:cx4="http://schemas.microsoft.com/office/drawing/2016/5/10/chartex" xmlns:cx5="http://schemas.microsoft.com/office/drawing/2016/5/11/chartex" xmlns:cx6="http://schemas.microsoft.com/office/drawing/2016/5/12/chartex" xmlns:cx7="http://schemas.microsoft.com/office/drawing/2016/5/13/chartex" xmlns:cx8="http://schemas.microsoft.com/office/drawing/2016/5/14/chartex" xmlns:mc="http://schemas.openxmlformats.org/markup-compatibility/2006" xmlns:aink="http://schemas.microsoft.com/office/drawing/2016/ink" xmlns:am3d="http://schemas.microsoft.com/office/drawing/2017/model3d" xmlns:o="urn:schemas-microsoft-com:office:office" xmlns:r="http://schemas.openxmlformats.org/officeDocument/2006/relationships" xmlns:m="http://schemas.openxmlformats.org/officeDocument/2006/math" xmlns:v="urn:schemas-microsoft-com:vml" xmlns:wp14="http://schemas.microsoft.com/office/word/2010/wordprocessingDrawing" xmlns:wp="http://schemas.openxmlformats.org/drawingml/2006/wordprocessingDrawing" xmlns:w10="urn:schemas-microsoft-com:office:word" xmlns:w="http://schemas.openxmlformats.org/wordprocessingml/2006/main" xmlns:w14="http://schemas.microsoft.com/office/word/2010/wordml" xmlns:w15="http://schemas.microsoft.com/office/word/2012/wordml" xmlns:w16cex="http://schemas.microsoft.com/office/word/2018/wordml/cex" xmlns:w16cid="http://schemas.microsoft.com/office/word/2016/wordml/cid" xmlns:w16="http://schemas.microsoft.com/office/word/2018/wordml" xmlns:w16sdtdh="http://schemas.microsoft.com/office/word/2020/wordml/sdtdatahash" xmlns:w16se="http://schemas.microsoft.com/office/word/2015/wordml/symex" xmlns:wpg="http://schemas.microsoft.com/office/word/2010/wordprocessingGroup" xmlns:wpi="http://schemas.microsoft.com/office/word/2010/wordprocessingInk" xmlns:wne="http://schemas.microsoft.com/office/word/2006/wordml" xmlns:wps="http://schemas.microsoft.com/office/word/2010/wordprocessingShape" mc:Ignorable="w14 w15 w16se w16cid w16 w16cex w16sdtdh wp14">
+<w:numbering xmlns:wpc="http://schemas.microsoft.com/office/word/2010/wordprocessingCanvas" xmlns:cx="http://schemas.microsoft.com/office/drawing/2014/chartex" xmlns:cx1="http://schemas.microsoft.com/office/drawing/2015/9/8/chartex" xmlns:cx2="http://schemas.microsoft.com/office/drawing/2015/10/21/chartex" xmlns:cx3="http://schemas.microsoft.com/office/drawing/2016/5/9/chartex" xmlns:cx4="http://schemas.microsoft.com/office/drawing/2016/5/10/chartex" xmlns:cx5="http://schemas.microsoft.com/office/drawing/2016/5/11/chartex" xmlns:cx6="http://schemas.microsoft.com/office/drawing/2016/5/12/chartex" xmlns:cx7="http://schemas.microsoft.com/office/drawing/2016/5/13/chartex" xmlns:cx8="http://schemas.microsoft.com/office/drawing/2016/5/14/chartex" xmlns:mc="http://schemas.openxmlformats.org/markup-compatibility/2006" xmlns:aink="http://schemas.microsoft.com/office/drawing/2016/ink" xmlns:am3d="http://schemas.microsoft.com/office/drawing/2017/model3d" xmlns:o="urn:schemas-microsoft-com:office:office" xmlns:oel="http://schemas.microsoft.com/office/2019/extlst" xmlns:r="http://schemas.openxmlformats.org/officeDocument/2006/relationships" xmlns:m="http://schemas.openxmlformats.org/officeDocument/2006/math" xmlns:v="urn:schemas-microsoft-com:vml" xmlns:wp14="http://schemas.microsoft.com/office/word/2010/wordprocessingDrawing" xmlns:wp="http://schemas.openxmlformats.org/drawingml/2006/wordprocessingDrawing" xmlns:w10="urn:schemas-microsoft-com:office:word" xmlns:w="http://schemas.openxmlformats.org/wordprocessingml/2006/main" xmlns:w14="http://schemas.microsoft.com/office/word/2010/wordml" xmlns:w15="http://schemas.microsoft.com/office/word/2012/wordml" xmlns:w16cex="http://schemas.microsoft.com/office/word/2018/wordml/cex" xmlns:w16cid="http://schemas.microsoft.com/office/word/2016/wordml/cid" xmlns:w16="http://schemas.microsoft.com/office/word/2018/wordml" xmlns:w16sdtdh="http://schemas.microsoft.com/office/word/2020/wordml/sdtdatahash" xmlns:w16se="http://schemas.microsoft.com/office/word/2015/wordml/symex" xmlns:wpg="http://schemas.microsoft.com/office/word/2010/wordprocessingGroup" xmlns:wpi="http://schemas.microsoft.com/office/word/2010/wordprocessingInk" xmlns:wne="http://schemas.microsoft.com/office/word/2006/wordml" xmlns:wps="http://schemas.microsoft.com/office/word/2010/wordprocessingShape" mc:Ignorable="w14 w15 w16se w16cid w16 w16cex w16sdtdh wp14">
   <w:abstractNum w:abstractNumId="0" w15:restartNumberingAfterBreak="0">
     <w:nsid w:val="0A714772"/>
     <w:multiLevelType w:val="hybridMultilevel"/>
@@ -8303,25 +8217,25 @@
       </w:pPr>
     </w:lvl>
   </w:abstractNum>
-  <w:num w:numId="1">
+  <w:num w:numId="1" w16cid:durableId="1417945470">
     <w:abstractNumId w:val="3"/>
   </w:num>
-  <w:num w:numId="2">
+  <w:num w:numId="2" w16cid:durableId="904534550">
     <w:abstractNumId w:val="0"/>
   </w:num>
-  <w:num w:numId="3">
+  <w:num w:numId="3" w16cid:durableId="52238364">
     <w:abstractNumId w:val="5"/>
   </w:num>
-  <w:num w:numId="4">
+  <w:num w:numId="4" w16cid:durableId="1505590359">
     <w:abstractNumId w:val="1"/>
   </w:num>
-  <w:num w:numId="5">
+  <w:num w:numId="5" w16cid:durableId="288241083">
     <w:abstractNumId w:val="2"/>
   </w:num>
-  <w:num w:numId="6">
+  <w:num w:numId="6" w16cid:durableId="1362703419">
     <w:abstractNumId w:val="6"/>
   </w:num>
-  <w:num w:numId="7">
+  <w:num w:numId="7" w16cid:durableId="1106735617">
     <w:abstractNumId w:val="4"/>
   </w:num>
 </w:numbering>

</xml_diff>